<commit_message>
Modificaciones en las ET
</commit_message>
<xml_diff>
--- a/Especif_Tecnicas/ET_140220_uCOM_ConectoresPCB.docx
+++ b/Especif_Tecnicas/ET_140220_uCOM_ConectoresPCB.docx
@@ -1504,15 +1504,17 @@
     </w:p>
     <w:p>
       <w:pPr>
-        <w:autoSpaceDE w:val="0"/>
-        <w:autoSpaceDN w:val="0"/>
-        <w:adjustRightInd w:val="0"/>
-        <w:spacing w:after="0" w:line="240" w:lineRule="auto"/>
-        <w:ind w:left="567"/>
-        <w:jc w:val="left"/>
-        <w:rPr>
-          <w:rFonts w:ascii="Carlito" w:hAnsi="Carlito" w:cs="Carlito"/>
-          <w:color w:val="000000"/>
+        <w:tabs>
+          <w:tab w:val="left" w:pos="3927"/>
+        </w:tabs>
+        <w:autoSpaceDE w:val="0"/>
+        <w:autoSpaceDN w:val="0"/>
+        <w:adjustRightInd w:val="0"/>
+        <w:spacing w:after="0" w:line="240" w:lineRule="auto"/>
+        <w:ind w:left="567"/>
+        <w:jc w:val="left"/>
+        <w:rPr>
+          <w:rFonts w:ascii="Carlito" w:hAnsi="Carlito" w:cs="Carlito"/>
           <w:sz w:val="23"/>
           <w:szCs w:val="23"/>
         </w:rPr>
@@ -1571,16 +1573,15 @@
         </w:rPr>
         <w:t xml:space="preserve"> </w:t>
       </w:r>
-    </w:p>
-    <w:p>
-      <w:pPr>
-        <w:ind w:firstLine="708"/>
-        <w:rPr>
-          <w:rFonts w:ascii="Carlito" w:hAnsi="Carlito" w:cs="Carlito"/>
+      <w:r>
+        <w:rPr>
+          <w:rFonts w:ascii="Carlito" w:hAnsi="Carlito" w:cs="Carlito"/>
+          <w:color w:val="000000"/>
           <w:sz w:val="23"/>
           <w:szCs w:val="23"/>
         </w:rPr>
-      </w:pPr>
+        <w:tab/>
+      </w:r>
     </w:p>
     <w:sectPr>
       <w:headerReference w:type="default" r:id="rId11"/>
@@ -1752,7 +1753,7 @@
               <w:sz w:val="24"/>
               <w:szCs w:val="24"/>
             </w:rPr>
-            <w:t>2</w:t>
+            <w:t>1</w:t>
           </w:r>
           <w:r>
             <w:rPr>
@@ -1815,6 +1816,7 @@
     <w:pPr>
       <w:pStyle w:val="Default"/>
       <w:rPr>
+        <w:rFonts w:ascii="Carlito" w:hAnsi="Carlito" w:cs="Carlito"/>
         <w:b/>
         <w:bCs/>
         <w:i/>
@@ -1824,161 +1826,12 @@
     </w:pPr>
     <w:r>
       <w:rPr>
+        <w:rFonts w:ascii="Carlito" w:hAnsi="Carlito" w:cs="Carlito"/>
         <w:bCs/>
+        <w:noProof/>
         <w:color w:val="7F7F7F" w:themeColor="text1" w:themeTint="80"/>
         <w:sz w:val="20"/>
         <w:szCs w:val="20"/>
-      </w:rPr>
-      <w:t>Especificación Técnica</w:t>
-    </w:r>
-    <w:r>
-      <w:rPr>
-        <w:bCs/>
-        <w:color w:val="7F7F7F" w:themeColor="text1" w:themeTint="80"/>
-        <w:sz w:val="20"/>
-        <w:szCs w:val="20"/>
-      </w:rPr>
-      <w:t xml:space="preserve">: </w:t>
-    </w:r>
-    <w:r>
-      <w:rPr>
-        <w:b/>
-        <w:bCs/>
-        <w:i/>
-        <w:color w:val="7F7F7F" w:themeColor="text1" w:themeTint="80"/>
-        <w:u w:val="single"/>
-      </w:rPr>
-      <w:t>ET</w:t>
-    </w:r>
-    <w:r>
-      <w:rPr>
-        <w:b/>
-        <w:bCs/>
-        <w:i/>
-        <w:color w:val="7F7F7F" w:themeColor="text1" w:themeTint="80"/>
-        <w:u w:val="single"/>
-      </w:rPr>
-      <w:t>-</w:t>
-    </w:r>
-    <w:r>
-      <w:rPr>
-        <w:b/>
-        <w:bCs/>
-        <w:i/>
-        <w:color w:val="7F7F7F" w:themeColor="text1" w:themeTint="80"/>
-        <w:u w:val="single"/>
-      </w:rPr>
-      <w:t>14</w:t>
-    </w:r>
-    <w:r>
-      <w:rPr>
-        <w:b/>
-        <w:bCs/>
-        <w:i/>
-        <w:color w:val="7F7F7F" w:themeColor="text1" w:themeTint="80"/>
-        <w:u w:val="single"/>
-      </w:rPr>
-      <w:t>0</w:t>
-    </w:r>
-    <w:r>
-      <w:rPr>
-        <w:b/>
-        <w:bCs/>
-        <w:i/>
-        <w:color w:val="7F7F7F" w:themeColor="text1" w:themeTint="80"/>
-        <w:u w:val="single"/>
-      </w:rPr>
-      <w:t>220</w:t>
-    </w:r>
-  </w:p>
-  <w:p>
-    <w:pPr>
-      <w:autoSpaceDE w:val="0"/>
-      <w:autoSpaceDN w:val="0"/>
-      <w:adjustRightInd w:val="0"/>
-      <w:spacing w:after="0" w:line="240" w:lineRule="auto"/>
-      <w:jc w:val="left"/>
-      <w:rPr>
-        <w:color w:val="A6A6A6" w:themeColor="background1" w:themeShade="A6"/>
-        <w:sz w:val="20"/>
-        <w:szCs w:val="20"/>
-      </w:rPr>
-    </w:pPr>
-    <w:r>
-      <w:rPr>
-        <w:rFonts w:ascii="Arial" w:hAnsi="Arial" w:cs="Arial"/>
-        <w:i/>
-        <w:color w:val="A6A6A6" w:themeColor="background1" w:themeShade="A6"/>
-        <w:sz w:val="20"/>
-        <w:szCs w:val="20"/>
-      </w:rPr>
-      <w:t>µ</w:t>
-    </w:r>
-    <w:r>
-      <w:rPr>
-        <w:rFonts w:ascii="Arial" w:hAnsi="Arial" w:cs="Arial"/>
-        <w:color w:val="A6A6A6" w:themeColor="background1" w:themeShade="A6"/>
-        <w:sz w:val="20"/>
-        <w:szCs w:val="20"/>
-      </w:rPr>
-      <w:t>Com</w:t>
-    </w:r>
-    <w:r>
-      <w:rPr>
-        <w:color w:val="A6A6A6" w:themeColor="background1" w:themeShade="A6"/>
-        <w:sz w:val="20"/>
-        <w:szCs w:val="20"/>
-      </w:rPr>
-      <w:t xml:space="preserve">: </w:t>
-    </w:r>
-    <w:r>
-      <w:rPr>
-        <w:color w:val="A6A6A6" w:themeColor="background1" w:themeShade="A6"/>
-        <w:sz w:val="20"/>
-        <w:szCs w:val="20"/>
-      </w:rPr>
-      <w:t>Conectores de PCB (</w:t>
-    </w:r>
-    <w:r>
-      <w:rPr>
-        <w:color w:val="A6A6A6" w:themeColor="background1" w:themeShade="A6"/>
-        <w:sz w:val="20"/>
-        <w:szCs w:val="20"/>
-      </w:rPr>
-      <w:t>Programación</w:t>
-    </w:r>
-    <w:r>
-      <w:rPr>
-        <w:color w:val="A6A6A6" w:themeColor="background1" w:themeShade="A6"/>
-        <w:sz w:val="20"/>
-        <w:szCs w:val="20"/>
-      </w:rPr>
-      <w:t xml:space="preserve"> – </w:t>
-    </w:r>
-    <w:r>
-      <w:rPr>
-        <w:color w:val="A6A6A6" w:themeColor="background1" w:themeShade="A6"/>
-        <w:sz w:val="20"/>
-        <w:szCs w:val="20"/>
-      </w:rPr>
-      <w:t>Configuración</w:t>
-    </w:r>
-    <w:r>
-      <w:rPr>
-        <w:color w:val="A6A6A6" w:themeColor="background1" w:themeShade="A6"/>
-        <w:sz w:val="20"/>
-        <w:szCs w:val="20"/>
-      </w:rPr>
-      <w:t xml:space="preserve"> – Debug)</w:t>
-    </w:r>
-  </w:p>
-  <w:p>
-    <w:pPr>
-      <w:pStyle w:val="Encabezado"/>
-    </w:pPr>
-    <w:r>
-      <w:rPr>
-        <w:noProof/>
         <w:lang w:eastAsia="es-AR"/>
       </w:rPr>
       <w:drawing>
@@ -1988,9 +1841,9 @@
             <wp:align>right</wp:align>
           </wp:positionH>
           <wp:positionV relativeFrom="margin">
-            <wp:posOffset>-642620</wp:posOffset>
+            <wp:posOffset>-644525</wp:posOffset>
           </wp:positionV>
-          <wp:extent cx="1264285" cy="549275"/>
+          <wp:extent cx="934720" cy="405765"/>
           <wp:effectExtent l="19050" t="0" r="0" b="0"/>
           <wp:wrapSquare wrapText="bothSides"/>
           <wp:docPr id="1" name="0 Imagen" descr="LOGO SIIA_Negro.png"/>
@@ -2013,7 +1866,7 @@
                 <pic:spPr>
                   <a:xfrm>
                     <a:off x="0" y="0"/>
-                    <a:ext cx="1264285" cy="549275"/>
+                    <a:ext cx="934720" cy="405765"/>
                   </a:xfrm>
                   <a:prstGeom prst="rect">
                     <a:avLst/>
@@ -2025,6 +1878,158 @@
         </wp:anchor>
       </w:drawing>
     </w:r>
+    <w:r>
+      <w:rPr>
+        <w:rFonts w:ascii="Carlito" w:hAnsi="Carlito" w:cs="Carlito"/>
+        <w:bCs/>
+        <w:color w:val="7F7F7F" w:themeColor="text1" w:themeTint="80"/>
+        <w:sz w:val="20"/>
+        <w:szCs w:val="20"/>
+      </w:rPr>
+      <w:t xml:space="preserve">Especificación Técnica: </w:t>
+    </w:r>
+    <w:r>
+      <w:rPr>
+        <w:rFonts w:ascii="Carlito" w:hAnsi="Carlito" w:cs="Carlito"/>
+        <w:b/>
+        <w:bCs/>
+        <w:i/>
+        <w:color w:val="7F7F7F" w:themeColor="text1" w:themeTint="80"/>
+        <w:u w:val="single"/>
+      </w:rPr>
+      <w:t>ET</w:t>
+    </w:r>
+    <w:r>
+      <w:rPr>
+        <w:rFonts w:ascii="Carlito" w:hAnsi="Carlito" w:cs="Carlito"/>
+        <w:b/>
+        <w:bCs/>
+        <w:i/>
+        <w:color w:val="7F7F7F" w:themeColor="text1" w:themeTint="80"/>
+        <w:u w:val="single"/>
+      </w:rPr>
+      <w:t>-</w:t>
+    </w:r>
+    <w:r>
+      <w:rPr>
+        <w:rFonts w:ascii="Carlito" w:hAnsi="Carlito" w:cs="Carlito"/>
+        <w:b/>
+        <w:bCs/>
+        <w:i/>
+        <w:color w:val="7F7F7F" w:themeColor="text1" w:themeTint="80"/>
+        <w:u w:val="single"/>
+      </w:rPr>
+      <w:t>14</w:t>
+    </w:r>
+    <w:r>
+      <w:rPr>
+        <w:rFonts w:ascii="Carlito" w:hAnsi="Carlito" w:cs="Carlito"/>
+        <w:b/>
+        <w:bCs/>
+        <w:i/>
+        <w:color w:val="7F7F7F" w:themeColor="text1" w:themeTint="80"/>
+        <w:u w:val="single"/>
+      </w:rPr>
+      <w:t>0</w:t>
+    </w:r>
+    <w:r>
+      <w:rPr>
+        <w:rFonts w:ascii="Carlito" w:hAnsi="Carlito" w:cs="Carlito"/>
+        <w:b/>
+        <w:bCs/>
+        <w:i/>
+        <w:color w:val="7F7F7F" w:themeColor="text1" w:themeTint="80"/>
+        <w:u w:val="single"/>
+      </w:rPr>
+      <w:t>220</w:t>
+    </w:r>
+  </w:p>
+  <w:p>
+    <w:pPr>
+      <w:pBdr>
+        <w:bottom w:val="single" w:sz="6" w:space="1" w:color="auto"/>
+      </w:pBdr>
+      <w:autoSpaceDE w:val="0"/>
+      <w:autoSpaceDN w:val="0"/>
+      <w:adjustRightInd w:val="0"/>
+      <w:spacing w:after="0" w:line="240" w:lineRule="auto"/>
+      <w:jc w:val="left"/>
+      <w:rPr>
+        <w:rFonts w:ascii="Carlito" w:hAnsi="Carlito" w:cs="Carlito"/>
+        <w:color w:val="A6A6A6" w:themeColor="background1" w:themeShade="A6"/>
+        <w:sz w:val="20"/>
+        <w:szCs w:val="20"/>
+      </w:rPr>
+    </w:pPr>
+    <w:r>
+      <w:rPr>
+        <w:rFonts w:ascii="Carlito" w:hAnsi="Carlito" w:cs="Carlito"/>
+        <w:i/>
+        <w:color w:val="A6A6A6" w:themeColor="background1" w:themeShade="A6"/>
+        <w:sz w:val="20"/>
+        <w:szCs w:val="20"/>
+      </w:rPr>
+      <w:t>µ</w:t>
+    </w:r>
+    <w:r>
+      <w:rPr>
+        <w:rFonts w:ascii="Carlito" w:hAnsi="Carlito" w:cs="Carlito"/>
+        <w:color w:val="A6A6A6" w:themeColor="background1" w:themeShade="A6"/>
+        <w:sz w:val="20"/>
+        <w:szCs w:val="20"/>
+      </w:rPr>
+      <w:t xml:space="preserve">Com: </w:t>
+    </w:r>
+    <w:r>
+      <w:rPr>
+        <w:rFonts w:ascii="Carlito" w:hAnsi="Carlito" w:cs="Carlito"/>
+        <w:color w:val="A6A6A6" w:themeColor="background1" w:themeShade="A6"/>
+        <w:sz w:val="20"/>
+        <w:szCs w:val="20"/>
+      </w:rPr>
+      <w:t>Conectores de PCB (</w:t>
+    </w:r>
+    <w:r>
+      <w:rPr>
+        <w:rFonts w:ascii="Carlito" w:hAnsi="Carlito" w:cs="Carlito"/>
+        <w:color w:val="A6A6A6" w:themeColor="background1" w:themeShade="A6"/>
+        <w:sz w:val="20"/>
+        <w:szCs w:val="20"/>
+      </w:rPr>
+      <w:t>Programación</w:t>
+    </w:r>
+    <w:r>
+      <w:rPr>
+        <w:rFonts w:ascii="Carlito" w:hAnsi="Carlito" w:cs="Carlito"/>
+        <w:color w:val="A6A6A6" w:themeColor="background1" w:themeShade="A6"/>
+        <w:sz w:val="20"/>
+        <w:szCs w:val="20"/>
+      </w:rPr>
+      <w:t xml:space="preserve"> – </w:t>
+    </w:r>
+    <w:r>
+      <w:rPr>
+        <w:rFonts w:ascii="Carlito" w:hAnsi="Carlito" w:cs="Carlito"/>
+        <w:color w:val="A6A6A6" w:themeColor="background1" w:themeShade="A6"/>
+        <w:sz w:val="20"/>
+        <w:szCs w:val="20"/>
+      </w:rPr>
+      <w:t>Configuración</w:t>
+    </w:r>
+    <w:r>
+      <w:rPr>
+        <w:rFonts w:ascii="Carlito" w:hAnsi="Carlito" w:cs="Carlito"/>
+        <w:color w:val="A6A6A6" w:themeColor="background1" w:themeShade="A6"/>
+        <w:sz w:val="20"/>
+        <w:szCs w:val="20"/>
+      </w:rPr>
+      <w:t xml:space="preserve"> – Debug)</w:t>
+    </w:r>
+  </w:p>
+  <w:p>
+    <w:pPr>
+      <w:pStyle w:val="Encabezado"/>
+    </w:pPr>
   </w:p>
 </w:hdr>
 </file>

</xml_diff>